<commit_message>
edits to the paper
</commit_message>
<xml_diff>
--- a/overview.docx
+++ b/overview.docx
@@ -170,18 +170,10 @@
         <w:t xml:space="preserve"> genes.</w:t>
       </w:r>
       <w:r>
-        <w:t xml:space="preserve"> </w:t>
-      </w:r>
-      <w:proofErr w:type="gramStart"/>
-      <w:r>
-        <w:t>Th</w:t>
-      </w:r>
-      <w:r>
-        <w:t>is such</w:t>
-      </w:r>
-      <w:proofErr w:type="gramEnd"/>
-      <w:r>
-        <w:t xml:space="preserve"> matrix will be denoted as </w:t>
+        <w:t xml:space="preserve"> Th</w:t>
+      </w:r>
+      <w:r>
+        <w:t xml:space="preserve">is such matrix will be denoted as </w:t>
       </w:r>
       <m:oMath>
         <m:r>
@@ -1588,15 +1580,7 @@
         </m:acc>
       </m:oMath>
       <w:r>
-        <w:t xml:space="preserve"> </w:t>
-      </w:r>
-      <w:proofErr w:type="gramStart"/>
-      <w:r>
-        <w:t>will</w:t>
-      </w:r>
-      <w:proofErr w:type="gramEnd"/>
-      <w:r>
-        <w:t xml:space="preserve"> be denoted as</w:t>
+        <w:t xml:space="preserve"> will be denoted as</w:t>
       </w:r>
       <w:r>
         <w:t xml:space="preserve"> the ste</w:t>
@@ -1652,13 +1636,7 @@
           <w:rPr>
             <w:rFonts w:ascii="Cambria Math" w:hAnsi="Cambria Math"/>
           </w:rPr>
-          <m:t>∈R</m:t>
-        </m:r>
-        <m:r>
-          <w:rPr>
-            <w:rFonts w:ascii="Cambria Math" w:hAnsi="Cambria Math"/>
-          </w:rPr>
-          <m:t xml:space="preserve"> :</m:t>
+          <m:t>∈R :</m:t>
         </m:r>
         <m:sSub>
           <m:sSubPr>
@@ -3967,7 +3945,180 @@
         </m:r>
       </m:oMath>
       <w:r>
-        <w:t xml:space="preserve"> will also be perturbed for the above equation. We’ll denote</w:t>
+        <w:t xml:space="preserve"> will also be perturbed </w:t>
+      </w:r>
+      <w:r>
+        <w:t xml:space="preserve">using a similar equation, without the constraints: </w:t>
+      </w:r>
+      <m:oMath>
+        <m:acc>
+          <m:accPr>
+            <m:chr m:val="⃑"/>
+            <m:ctrlPr>
+              <w:rPr>
+                <w:rFonts w:ascii="Cambria Math" w:hAnsi="Cambria Math"/>
+                <w:i/>
+              </w:rPr>
+            </m:ctrlPr>
+          </m:accPr>
+          <m:e>
+            <m:sSub>
+              <m:sSubPr>
+                <m:ctrlPr>
+                  <w:rPr>
+                    <w:rFonts w:ascii="Cambria Math" w:hAnsi="Cambria Math"/>
+                    <w:i/>
+                  </w:rPr>
+                </m:ctrlPr>
+              </m:sSubPr>
+              <m:e>
+                <m:r>
+                  <w:rPr>
+                    <w:rFonts w:ascii="Cambria Math" w:hAnsi="Cambria Math"/>
+                  </w:rPr>
+                  <m:t>b</m:t>
+                </m:r>
+              </m:e>
+              <m:sub>
+                <m:r>
+                  <w:rPr>
+                    <w:rFonts w:ascii="Cambria Math" w:hAnsi="Cambria Math"/>
+                  </w:rPr>
+                  <m:t>i</m:t>
+                </m:r>
+              </m:sub>
+            </m:sSub>
+          </m:e>
+        </m:acc>
+        <m:r>
+          <w:rPr>
+            <w:rFonts w:ascii="Cambria Math" w:hAnsi="Cambria Math"/>
+          </w:rPr>
+          <m:t xml:space="preserve"> ,  </m:t>
+        </m:r>
+        <m:acc>
+          <m:accPr>
+            <m:chr m:val="⃑"/>
+            <m:ctrlPr>
+              <w:rPr>
+                <w:rFonts w:ascii="Cambria Math" w:hAnsi="Cambria Math"/>
+                <w:i/>
+              </w:rPr>
+            </m:ctrlPr>
+          </m:accPr>
+          <m:e>
+            <m:sSubSup>
+              <m:sSubSupPr>
+                <m:ctrlPr>
+                  <w:rPr>
+                    <w:rFonts w:ascii="Cambria Math" w:hAnsi="Cambria Math"/>
+                    <w:i/>
+                  </w:rPr>
+                </m:ctrlPr>
+              </m:sSubSupPr>
+              <m:e>
+                <m:r>
+                  <w:rPr>
+                    <w:rFonts w:ascii="Cambria Math" w:hAnsi="Cambria Math"/>
+                  </w:rPr>
+                  <m:t>p</m:t>
+                </m:r>
+              </m:e>
+              <m:sub>
+                <m:r>
+                  <w:rPr>
+                    <w:rFonts w:ascii="Cambria Math" w:hAnsi="Cambria Math"/>
+                  </w:rPr>
+                  <m:t>i</m:t>
+                </m:r>
+              </m:sub>
+              <m:sup>
+                <m:r>
+                  <w:rPr>
+                    <w:rFonts w:ascii="Cambria Math" w:hAnsi="Cambria Math"/>
+                  </w:rPr>
+                  <m:t>i</m:t>
+                </m:r>
+              </m:sup>
+            </m:sSubSup>
+          </m:e>
+        </m:acc>
+        <m:r>
+          <w:rPr>
+            <w:rFonts w:ascii="Cambria Math" w:hAnsi="Cambria Math"/>
+          </w:rPr>
+          <m:t>≠0</m:t>
+        </m:r>
+      </m:oMath>
+      <w:r>
+        <w:t>, lest</w:t>
+      </w:r>
+      <m:oMath>
+        <m:d>
+          <m:dPr>
+            <m:begChr m:val="["/>
+            <m:endChr m:val="]"/>
+            <m:ctrlPr>
+              <w:rPr>
+                <w:rFonts w:ascii="Cambria Math" w:hAnsi="Cambria Math"/>
+                <w:i/>
+              </w:rPr>
+            </m:ctrlPr>
+          </m:dPr>
+          <m:e>
+            <m:r>
+              <m:rPr>
+                <m:sty m:val="p"/>
+              </m:rPr>
+              <w:rPr>
+                <w:rFonts w:ascii="Cambria Math" w:hAnsi="Cambria Math"/>
+              </w:rPr>
+              <m:t>I-</m:t>
+            </m:r>
+            <m:sSup>
+              <m:sSupPr>
+                <m:ctrlPr>
+                  <w:rPr>
+                    <w:rFonts w:ascii="Cambria Math" w:hAnsi="Cambria Math"/>
+                    <w:i/>
+                  </w:rPr>
+                </m:ctrlPr>
+              </m:sSupPr>
+              <m:e>
+                <m:r>
+                  <m:rPr>
+                    <m:sty m:val="p"/>
+                  </m:rPr>
+                  <w:rPr>
+                    <w:rFonts w:ascii="Cambria Math" w:hAnsi="Cambria Math"/>
+                  </w:rPr>
+                  <m:t>M</m:t>
+                </m:r>
+                <m:ctrlPr>
+                  <w:rPr>
+                    <w:rFonts w:ascii="Cambria Math" w:hAnsi="Cambria Math"/>
+                  </w:rPr>
+                </m:ctrlPr>
+              </m:e>
+              <m:sup>
+                <m:r>
+                  <w:rPr>
+                    <w:rFonts w:ascii="Cambria Math" w:hAnsi="Cambria Math"/>
+                  </w:rPr>
+                  <m:t>i</m:t>
+                </m:r>
+              </m:sup>
+            </m:sSup>
+          </m:e>
+        </m:d>
+      </m:oMath>
+      <w:r>
+        <w:t xml:space="preserve"> being singular.</w:t>
+      </w:r>
+    </w:p>
+    <w:p>
+      <w:r>
+        <w:t>We’ll denote</w:t>
       </w:r>
       <w:r>
         <w:t>:</w:t>
@@ -5683,7 +5834,7 @@
         </m:acc>
       </m:oMath>
       <w:r>
-        <w:t xml:space="preserve"> measured, the deviations </w:t>
+        <w:t xml:space="preserve"> measured, they </w:t>
       </w:r>
       <w:r>
         <w:t>can then be used to recover</w:t>
@@ -6198,15 +6349,7 @@
     </w:p>
     <w:p>
       <w:r>
-        <w:t>(</w:t>
-      </w:r>
-      <w:proofErr w:type="gramStart"/>
-      <w:r>
-        <w:t>proof</w:t>
-      </w:r>
-      <w:proofErr w:type="gramEnd"/>
-      <w:r>
-        <w:t xml:space="preserve"> of </w:t>
+        <w:t xml:space="preserve">(proof of </w:t>
       </w:r>
       <w:r>
         <w:t>correctness</w:t>
@@ -7117,11 +7260,9 @@
       <w:r>
         <w:t xml:space="preserve"> matri</w:t>
       </w:r>
-      <w:proofErr w:type="spellStart"/>
       <w:r>
         <w:t>ces</w:t>
       </w:r>
-      <w:proofErr w:type="spellEnd"/>
       <w:r>
         <w:t xml:space="preserve"> who’s </w:t>
       </w:r>
@@ -7238,13 +7379,8 @@
         <w:t xml:space="preserve">can be found </w:t>
       </w:r>
       <w:r>
-        <w:t xml:space="preserve">by </w:t>
-      </w:r>
-      <w:proofErr w:type="gramStart"/>
-      <w:r>
-        <w:t>converging</w:t>
-      </w:r>
-      <w:proofErr w:type="gramEnd"/>
+        <w:t>by converging</w:t>
+      </w:r>
       <w:r>
         <w:t xml:space="preserve"> an arbitrary vector </w:t>
       </w:r>
@@ -8526,6 +8662,9 @@
       </w:r>
       <m:oMath>
         <m:r>
+          <m:rPr>
+            <m:sty m:val="p"/>
+          </m:rPr>
           <w:rPr>
             <w:rFonts w:ascii="Cambria Math" w:hAnsi="Cambria Math"/>
           </w:rPr>
@@ -8808,8 +8947,10 @@
         </m:sSup>
       </m:oMath>
       <w:r>
-        <w:t>, which implies</w:t>
-      </w:r>
+        <w:t>. This, however, is a naïve approach due to the nonlinear regulatory network being expressed as a linear system of equations. However, the perturbations may imply</w:t>
+      </w:r>
+      <w:bookmarkStart w:id="0" w:name="_GoBack"/>
+      <w:bookmarkEnd w:id="0"/>
       <w:r>
         <w:t xml:space="preserve"> that </w:t>
       </w:r>
@@ -8852,13 +8993,7 @@
           <w:rPr>
             <w:rFonts w:ascii="Cambria Math" w:hAnsi="Cambria Math"/>
           </w:rPr>
-          <m:t>=1</m:t>
-        </m:r>
-        <m:r>
-          <w:rPr>
-            <w:rFonts w:ascii="Cambria Math" w:hAnsi="Cambria Math"/>
-          </w:rPr>
-          <m:t>⟹</m:t>
+          <m:t>=1⟹</m:t>
         </m:r>
         <m:sSub>
           <m:sSubPr>
@@ -8992,13 +9127,7 @@
           <w:rPr>
             <w:rFonts w:ascii="Cambria Math" w:hAnsi="Cambria Math"/>
           </w:rPr>
-          <m:t>≠</m:t>
-        </m:r>
-        <m:r>
-          <w:rPr>
-            <w:rFonts w:ascii="Cambria Math" w:hAnsi="Cambria Math"/>
-          </w:rPr>
-          <m:t>1</m:t>
+          <m:t>≠1</m:t>
         </m:r>
       </m:oMath>
     </w:p>
@@ -9169,8 +9298,6 @@
       <w:r>
         <w:t>)</w:t>
       </w:r>
-      <w:bookmarkStart w:id="0" w:name="_GoBack"/>
-      <w:bookmarkEnd w:id="0"/>
       <w:r>
         <w:t xml:space="preserve"> </w:t>
       </w:r>
@@ -9233,8 +9360,25 @@
         </m:r>
       </m:oMath>
       <w:r>
-        <w:t xml:space="preserve"> in addition to the loss of precision due to the function’s nonlinear nature</w:t>
-      </w:r>
+        <w:t xml:space="preserve"> in addition to the loss of precision due to the </w:t>
+      </w:r>
+      <w:r>
+        <w:t xml:space="preserve">nonlinear function’s naïve approach to </w:t>
+      </w:r>
+      <w:r>
+        <w:t xml:space="preserve">estimate </w:t>
+      </w:r>
+      <m:oMath>
+        <m:r>
+          <m:rPr>
+            <m:sty m:val="p"/>
+          </m:rPr>
+          <w:rPr>
+            <w:rFonts w:ascii="Cambria Math" w:hAnsi="Cambria Math"/>
+          </w:rPr>
+          <m:t>A</m:t>
+        </m:r>
+      </m:oMath>
       <w:r>
         <w:t>.</w:t>
       </w:r>
@@ -10522,7 +10666,7 @@
 </file>
 
 <file path=customXml/itemProps1.xml><?xml version="1.0" encoding="utf-8"?>
-<ds:datastoreItem xmlns:ds="http://schemas.openxmlformats.org/officeDocument/2006/customXml" ds:itemID="{4EADD57F-CDB4-483B-ADD0-4D638AF80EC2}">
+<ds:datastoreItem xmlns:ds="http://schemas.openxmlformats.org/officeDocument/2006/customXml" ds:itemID="{020EB336-DEA5-4FE0-8C66-780DD2117EBC}">
   <ds:schemaRefs>
     <ds:schemaRef ds:uri="http://schemas.openxmlformats.org/officeDocument/2006/bibliography"/>
   </ds:schemaRefs>

</xml_diff>